<commit_message>
Se implementa testing de Product
</commit_message>
<xml_diff>
--- a/DSY1104 Evaluación Parcial 1 - ERS-Especificacion de Requisitos del software.docx
+++ b/DSY1104 Evaluación Parcial 1 - ERS-Especificacion de Requisitos del software.docx
@@ -4244,11 +4244,6 @@
       <w:bookmarkEnd w:id="2"/>
     </w:p>
     <w:p>
-      <w:r>
-        <w:t>El presente documento de Especificación de Requisitos Software (ERS) describe de manera detallada los requerimientos funcionales y no funcionales necesarios para el desarrollo del front-end de la página web SOS Drink, una tienda online que se dedica a la venta de bebidas alcohólicas.</w:t>
-      </w:r>
-    </w:p>
-    <w:p>
       <w:pPr>
         <w:pStyle w:val="Ttulo2"/>
         <w:jc w:val="both"/>
@@ -4273,11 +4268,6 @@
       <w:bookmarkEnd w:id="3"/>
     </w:p>
     <w:p>
-      <w:r>
-        <w:t>El objetivo de este informe es que servirá como guia para el equipo de diseño, desarrollo y pruebas, asegurando su legibilidad para las personas interesadas y facilitando la confianza en  que el producto final cumpla con las expectativas del cliente.</w:t>
-      </w:r>
-    </w:p>
-    <w:p>
       <w:pPr>
         <w:pStyle w:val="Ttulo2"/>
         <w:jc w:val="both"/>
@@ -4303,127 +4293,13 @@
     </w:p>
     <w:p>
       <w:pPr>
-        <w:jc w:val="both"/>
-        <w:rPr>
-          <w:rFonts w:cstheme="minorHAnsi"/>
-        </w:rPr>
-      </w:pPr>
-      <w:r>
-        <w:rPr>
-          <w:rFonts w:cstheme="minorHAnsi"/>
-        </w:rPr>
-        <w:t xml:space="preserve">El sistema consistirá en una interfaz </w:t>
-      </w:r>
-      <w:r>
-        <w:rPr>
-          <w:rFonts w:cstheme="minorHAnsi"/>
-        </w:rPr>
-        <w:t>moderna</w:t>
-      </w:r>
-      <w:r>
-        <w:rPr>
-          <w:rFonts w:cstheme="minorHAnsi"/>
-        </w:rPr>
-        <w:t xml:space="preserve">, responsiva y fácil de usar, que permita a </w:t>
-      </w:r>
-      <w:r>
-        <w:rPr>
-          <w:rFonts w:cstheme="minorHAnsi"/>
-        </w:rPr>
-        <w:t>los clientes:</w:t>
-      </w:r>
-    </w:p>
-    <w:p>
-      <w:pPr>
-        <w:jc w:val="both"/>
-        <w:rPr>
-          <w:rFonts w:cstheme="minorHAnsi"/>
-        </w:rPr>
-      </w:pPr>
-      <w:r>
-        <w:rPr>
-          <w:rFonts w:cstheme="minorHAnsi"/>
-        </w:rPr>
-        <w:t>Exp</w:t>
-      </w:r>
-      <w:r>
-        <w:rPr>
-          <w:rFonts w:cstheme="minorHAnsi"/>
-        </w:rPr>
-        <w:t>lorar el catálogo de productos y agregarlos a un carrito.</w:t>
-      </w:r>
-    </w:p>
-    <w:p>
-      <w:pPr>
-        <w:jc w:val="both"/>
-        <w:rPr>
-          <w:rFonts w:cstheme="minorHAnsi"/>
-        </w:rPr>
-      </w:pPr>
-      <w:r>
-        <w:rPr>
-          <w:rFonts w:cstheme="minorHAnsi"/>
-        </w:rPr>
-        <w:t xml:space="preserve">Gestionar el registro </w:t>
-      </w:r>
-      <w:r>
-        <w:rPr>
-          <w:rFonts w:cstheme="minorHAnsi"/>
-        </w:rPr>
-        <w:t>e inicio de sesión de usuarios.</w:t>
-      </w:r>
-    </w:p>
-    <w:p>
-      <w:pPr>
-        <w:jc w:val="both"/>
-        <w:rPr>
-          <w:rFonts w:cstheme="minorHAnsi"/>
-        </w:rPr>
-      </w:pPr>
-      <w:r>
-        <w:rPr>
-          <w:rFonts w:cstheme="minorHAnsi"/>
-        </w:rPr>
-        <w:t>Explorar noticias o informacion sobre la tienda.</w:t>
-      </w:r>
-    </w:p>
-    <w:p>
-      <w:pPr>
-        <w:jc w:val="both"/>
-        <w:rPr>
-          <w:rFonts w:cstheme="minorHAnsi"/>
-        </w:rPr>
-      </w:pPr>
-      <w:r>
-        <w:rPr>
-          <w:rFonts w:cstheme="minorHAnsi"/>
-        </w:rPr>
-        <w:t xml:space="preserve">El proyecto abarca unicamente </w:t>
-      </w:r>
-      <w:r>
-        <w:rPr>
-          <w:rFonts w:cstheme="minorHAnsi"/>
-        </w:rPr>
-        <w:t xml:space="preserve">el desarrollo del front-end, </w:t>
-      </w:r>
-      <w:r>
-        <w:rPr>
-          <w:rFonts w:cstheme="minorHAnsi"/>
-        </w:rPr>
-        <w:t xml:space="preserve">pero pensando en los futuros servicios o API’s que se puedan implementar. Se preserva la escalabilidad del software. </w:t>
-      </w:r>
-      <w:bookmarkStart w:id="5" w:name="_GoBack"/>
-      <w:bookmarkEnd w:id="5"/>
-    </w:p>
-    <w:p>
-      <w:pPr>
         <w:pStyle w:val="Ttulo2"/>
         <w:jc w:val="both"/>
         <w:rPr>
           <w:rFonts w:asciiTheme="minorHAnsi" w:hAnsiTheme="minorHAnsi" w:cstheme="minorHAnsi"/>
         </w:rPr>
       </w:pPr>
-      <w:bookmarkStart w:id="6" w:name="_Toc503382607"/>
+      <w:bookmarkStart w:id="5" w:name="_Toc503382607"/>
       <w:r>
         <w:rPr>
           <w:rFonts w:asciiTheme="minorHAnsi" w:hAnsiTheme="minorHAnsi" w:cstheme="minorHAnsi"/>
@@ -4437,49 +4313,37 @@
         <w:tab/>
         <w:t>Definiciones, Acrónimos y Abreviaturas</w:t>
       </w:r>
+      <w:bookmarkEnd w:id="5"/>
+    </w:p>
+    <w:p>
+      <w:pPr>
+        <w:jc w:val="both"/>
+        <w:rPr>
+          <w:rFonts w:cstheme="minorHAnsi"/>
+        </w:rPr>
+      </w:pPr>
+      <w:r>
+        <w:rPr>
+          <w:rFonts w:cstheme="minorHAnsi"/>
+        </w:rPr>
+        <w:t>En esta subsección se definirán todos los términos, acrónimos y abreviaturas utilizadas en la ERS.</w:t>
+      </w:r>
+    </w:p>
+    <w:p>
+      <w:pPr>
+        <w:jc w:val="both"/>
+        <w:rPr>
+          <w:rFonts w:cstheme="minorHAnsi"/>
+        </w:rPr>
+      </w:pPr>
+      <w:r>
+        <w:rPr>
+          <w:rFonts w:cstheme="minorHAnsi"/>
+        </w:rPr>
+        <w:t>ERS: Especificación de Requerimientos de Software.</w:t>
+      </w:r>
+      <w:bookmarkStart w:id="6" w:name="_GoBack"/>
       <w:bookmarkEnd w:id="6"/>
-    </w:p>
-    <w:p>
-      <w:pPr>
-        <w:jc w:val="both"/>
-        <w:rPr>
-          <w:rFonts w:cstheme="minorHAnsi"/>
-        </w:rPr>
-      </w:pPr>
-      <w:r>
-        <w:rPr>
-          <w:rFonts w:cstheme="minorHAnsi"/>
-        </w:rPr>
-        <w:t>En esta subsección se definirán todos los términos, acrónimos y abreviaturas utilizadas en la ERS.</w:t>
-      </w:r>
-    </w:p>
-    <w:p>
-      <w:pPr>
-        <w:jc w:val="both"/>
-        <w:rPr>
-          <w:rFonts w:cstheme="minorHAnsi"/>
-        </w:rPr>
-      </w:pPr>
-      <w:r>
-        <w:rPr>
-          <w:rFonts w:cstheme="minorHAnsi"/>
-        </w:rPr>
-        <w:t>ERS: Especificación de Requerimientos de Software.</w:t>
-      </w:r>
-    </w:p>
-    <w:p>
-      <w:pPr>
-        <w:jc w:val="both"/>
-        <w:rPr>
-          <w:rFonts w:cstheme="minorHAnsi"/>
-        </w:rPr>
-      </w:pPr>
-      <w:r>
-        <w:rPr>
-          <w:rFonts w:cstheme="minorHAnsi"/>
-        </w:rPr>
-        <w:t>Comanda:  detalle del pedido del plato o menú.</w:t>
-      </w:r>
     </w:p>
     <w:p>
       <w:pPr>
@@ -4876,16 +4740,8 @@
         <w:rPr>
           <w:rFonts w:cstheme="minorHAnsi"/>
         </w:rPr>
-        <w:t xml:space="preserve">El usuario cajero debe poseer conocimiento en uso de PC a nivel de </w:t>
-      </w:r>
-      <w:proofErr w:type="gramStart"/>
-      <w:r>
-        <w:rPr>
-          <w:rFonts w:cstheme="minorHAnsi"/>
-        </w:rPr>
-        <w:t>usuario .</w:t>
-      </w:r>
-      <w:proofErr w:type="gramEnd"/>
+        <w:t>El usuario cajero debe poseer conocimiento en uso de PC a nivel de usuario .</w:t>
+      </w:r>
     </w:p>
     <w:p>
       <w:pPr>
@@ -6972,7 +6828,7 @@
           <w:rPr>
             <w:noProof/>
           </w:rPr>
-          <w:t>10</w:t>
+          <w:t>3</w:t>
         </w:r>
         <w:r>
           <w:rPr>
@@ -10366,7 +10222,7 @@
 </file>
 
 <file path=customXml/itemProps5.xml><?xml version="1.0" encoding="utf-8"?>
-<ds:datastoreItem xmlns:ds="http://schemas.openxmlformats.org/officeDocument/2006/customXml" ds:itemID="{6BA575F0-6654-464D-819B-5027A635310A}">
+<ds:datastoreItem xmlns:ds="http://schemas.openxmlformats.org/officeDocument/2006/customXml" ds:itemID="{BA08FBFE-DB00-4B0C-B130-980ACE8EC1BB}">
   <ds:schemaRefs>
     <ds:schemaRef ds:uri="http://schemas.openxmlformats.org/officeDocument/2006/bibliography"/>
   </ds:schemaRefs>

</xml_diff>

<commit_message>
Se crea test para Login
</commit_message>
<xml_diff>
--- a/DSY1104 Evaluación Parcial 1 - ERS-Especificacion de Requisitos del software.docx
+++ b/DSY1104 Evaluación Parcial 1 - ERS-Especificacion de Requisitos del software.docx
@@ -204,7 +204,7 @@
                         <w:sz w:val="44"/>
                         <w:szCs w:val="44"/>
                       </w:rPr>
-                      <w:t>Proyecto: SOS Drink</w:t>
+                      <w:t>Proyecto:</w:t>
                     </w:r>
                   </w:p>
                 </w:tc>
@@ -267,16 +267,7 @@
                     <w:bCs/>
                     <w:i/>
                   </w:rPr>
-                  <w:t>: [1.0</w:t>
-                </w:r>
-                <w:r>
-                  <w:rPr>
-                    <w:rFonts w:cstheme="minorHAnsi"/>
-                    <w:b/>
-                    <w:bCs/>
-                    <w:i/>
-                  </w:rPr>
-                  <w:t>]</w:t>
+                  <w:t>: [99.99]</w:t>
                 </w:r>
               </w:p>
             </w:tc>
@@ -295,9 +286,9 @@
                 </w:rPr>
                 <w:alias w:val="Fecha"/>
                 <w:id w:val="516659546"/>
+                <w:showingPlcHdr/>
                 <w:dataBinding w:prefixMappings="xmlns:ns0='http://schemas.microsoft.com/office/2006/coverPageProps'" w:xpath="/ns0:CoverPageProperties[1]/ns0:PublishDate[1]" w:storeItemID="{55AF091B-3C7A-41E3-B477-F2FDAA23CFDA}"/>
-                <w:date w:fullDate="2025-09-26T00:00:00Z">
-                  <w:dateFormat w:val="dd/MM/yyyy"/>
+                <w:date>
                   <w:lid w:val="es-ES"/>
                   <w:storeMappedDataAs w:val="dateTime"/>
                   <w:calendar w:val="gregorian"/>
@@ -326,7 +317,7 @@
                         <w:b/>
                         <w:bCs/>
                       </w:rPr>
-                      <w:t>26/09/2025</w:t>
+                      <w:t>[Seleccionar fecha]</w:t>
                     </w:r>
                   </w:p>
                 </w:tc>
@@ -3429,7 +3420,43 @@
                 <w:i/>
                 <w:szCs w:val="24"/>
               </w:rPr>
-              <w:t>25/09/2025</w:t>
+              <w:fldChar w:fldCharType="begin"/>
+            </w:r>
+            <w:r>
+              <w:rPr>
+                <w:rFonts w:asciiTheme="minorHAnsi" w:hAnsiTheme="minorHAnsi" w:cstheme="minorHAnsi"/>
+                <w:i/>
+                <w:szCs w:val="24"/>
+                <w:lang w:eastAsia="es-ES"/>
+              </w:rPr>
+              <w:instrText>MACROBUTTON NoMacro [</w:instrText>
+            </w:r>
+            <w:r>
+              <w:rPr>
+                <w:rFonts w:asciiTheme="minorHAnsi" w:hAnsiTheme="minorHAnsi" w:cstheme="minorHAnsi"/>
+                <w:i/>
+                <w:color w:val="0000FF"/>
+                <w:szCs w:val="24"/>
+                <w:lang w:eastAsia="es-ES"/>
+              </w:rPr>
+              <w:instrText>Fecha</w:instrText>
+            </w:r>
+            <w:r>
+              <w:rPr>
+                <w:rFonts w:asciiTheme="minorHAnsi" w:hAnsiTheme="minorHAnsi" w:cstheme="minorHAnsi"/>
+                <w:i/>
+                <w:szCs w:val="24"/>
+                <w:lang w:eastAsia="es-ES"/>
+              </w:rPr>
+              <w:instrText>]</w:instrText>
+            </w:r>
+            <w:r>
+              <w:rPr>
+                <w:rFonts w:cstheme="minorHAnsi"/>
+                <w:i/>
+                <w:szCs w:val="24"/>
+              </w:rPr>
+              <w:fldChar w:fldCharType="end"/>
             </w:r>
           </w:p>
         </w:tc>
@@ -3454,7 +3481,43 @@
                 <w:i/>
                 <w:szCs w:val="24"/>
               </w:rPr>
-              <w:t>1</w:t>
+              <w:fldChar w:fldCharType="begin"/>
+            </w:r>
+            <w:r>
+              <w:rPr>
+                <w:rFonts w:asciiTheme="minorHAnsi" w:hAnsiTheme="minorHAnsi" w:cstheme="minorHAnsi"/>
+                <w:i/>
+                <w:szCs w:val="24"/>
+                <w:lang w:eastAsia="es-ES"/>
+              </w:rPr>
+              <w:instrText>MACROBUTTON NoMacro [</w:instrText>
+            </w:r>
+            <w:r>
+              <w:rPr>
+                <w:rFonts w:asciiTheme="minorHAnsi" w:hAnsiTheme="minorHAnsi" w:cstheme="minorHAnsi"/>
+                <w:i/>
+                <w:color w:val="0000FF"/>
+                <w:szCs w:val="24"/>
+                <w:lang w:eastAsia="es-ES"/>
+              </w:rPr>
+              <w:instrText>Rev</w:instrText>
+            </w:r>
+            <w:r>
+              <w:rPr>
+                <w:rFonts w:asciiTheme="minorHAnsi" w:hAnsiTheme="minorHAnsi" w:cstheme="minorHAnsi"/>
+                <w:i/>
+                <w:szCs w:val="24"/>
+                <w:lang w:eastAsia="es-ES"/>
+              </w:rPr>
+              <w:instrText>]</w:instrText>
+            </w:r>
+            <w:r>
+              <w:rPr>
+                <w:rFonts w:cstheme="minorHAnsi"/>
+                <w:i/>
+                <w:szCs w:val="24"/>
+              </w:rPr>
+              <w:fldChar w:fldCharType="end"/>
             </w:r>
           </w:p>
         </w:tc>
@@ -3479,7 +3542,43 @@
                 <w:i/>
                 <w:szCs w:val="24"/>
               </w:rPr>
-              <w:t>Franco Pisani/Vicente Riquelme</w:t>
+              <w:fldChar w:fldCharType="begin"/>
+            </w:r>
+            <w:r>
+              <w:rPr>
+                <w:rFonts w:asciiTheme="minorHAnsi" w:hAnsiTheme="minorHAnsi" w:cstheme="minorHAnsi"/>
+                <w:i/>
+                <w:szCs w:val="24"/>
+                <w:lang w:eastAsia="es-ES"/>
+              </w:rPr>
+              <w:instrText>MACROBUTTON NoMacro [</w:instrText>
+            </w:r>
+            <w:r>
+              <w:rPr>
+                <w:rFonts w:asciiTheme="minorHAnsi" w:hAnsiTheme="minorHAnsi" w:cstheme="minorHAnsi"/>
+                <w:i/>
+                <w:color w:val="0000FF"/>
+                <w:szCs w:val="24"/>
+                <w:lang w:eastAsia="es-ES"/>
+              </w:rPr>
+              <w:instrText>Descripcion</w:instrText>
+            </w:r>
+            <w:r>
+              <w:rPr>
+                <w:rFonts w:asciiTheme="minorHAnsi" w:hAnsiTheme="minorHAnsi" w:cstheme="minorHAnsi"/>
+                <w:i/>
+                <w:szCs w:val="24"/>
+                <w:lang w:eastAsia="es-ES"/>
+              </w:rPr>
+              <w:instrText>]</w:instrText>
+            </w:r>
+            <w:r>
+              <w:rPr>
+                <w:rFonts w:cstheme="minorHAnsi"/>
+                <w:i/>
+                <w:szCs w:val="24"/>
+              </w:rPr>
+              <w:fldChar w:fldCharType="end"/>
             </w:r>
           </w:p>
         </w:tc>
@@ -3504,7 +3603,43 @@
                 <w:i/>
                 <w:szCs w:val="24"/>
               </w:rPr>
-              <w:t>Se detallan los primeros puntos del informe</w:t>
+              <w:fldChar w:fldCharType="begin"/>
+            </w:r>
+            <w:r>
+              <w:rPr>
+                <w:rFonts w:asciiTheme="minorHAnsi" w:hAnsiTheme="minorHAnsi" w:cstheme="minorHAnsi"/>
+                <w:i/>
+                <w:szCs w:val="24"/>
+                <w:lang w:eastAsia="es-ES"/>
+              </w:rPr>
+              <w:instrText>MACROBUTTON NoMacro [</w:instrText>
+            </w:r>
+            <w:r>
+              <w:rPr>
+                <w:rFonts w:asciiTheme="minorHAnsi" w:hAnsiTheme="minorHAnsi" w:cstheme="minorHAnsi"/>
+                <w:i/>
+                <w:color w:val="0000FF"/>
+                <w:szCs w:val="24"/>
+                <w:lang w:eastAsia="es-ES"/>
+              </w:rPr>
+              <w:instrText>Descripcion</w:instrText>
+            </w:r>
+            <w:r>
+              <w:rPr>
+                <w:rFonts w:asciiTheme="minorHAnsi" w:hAnsiTheme="minorHAnsi" w:cstheme="minorHAnsi"/>
+                <w:i/>
+                <w:szCs w:val="24"/>
+                <w:lang w:eastAsia="es-ES"/>
+              </w:rPr>
+              <w:instrText>]</w:instrText>
+            </w:r>
+            <w:r>
+              <w:rPr>
+                <w:rFonts w:cstheme="minorHAnsi"/>
+                <w:i/>
+                <w:szCs w:val="24"/>
+              </w:rPr>
+              <w:fldChar w:fldCharType="end"/>
             </w:r>
           </w:p>
         </w:tc>
@@ -3528,6 +3663,50 @@
                 <w:lang w:eastAsia="es-ES"/>
               </w:rPr>
             </w:pPr>
+            <w:r>
+              <w:rPr>
+                <w:rFonts w:cstheme="minorHAnsi"/>
+                <w:i/>
+                <w:szCs w:val="24"/>
+              </w:rPr>
+              <w:fldChar w:fldCharType="begin"/>
+            </w:r>
+            <w:r>
+              <w:rPr>
+                <w:rFonts w:asciiTheme="minorHAnsi" w:hAnsiTheme="minorHAnsi" w:cstheme="minorHAnsi"/>
+                <w:i/>
+                <w:szCs w:val="24"/>
+                <w:lang w:eastAsia="es-ES"/>
+              </w:rPr>
+              <w:instrText>MACROBUTTON NoMacro [</w:instrText>
+            </w:r>
+            <w:r>
+              <w:rPr>
+                <w:rFonts w:asciiTheme="minorHAnsi" w:hAnsiTheme="minorHAnsi" w:cstheme="minorHAnsi"/>
+                <w:i/>
+                <w:color w:val="0000FF"/>
+                <w:szCs w:val="24"/>
+                <w:lang w:eastAsia="es-ES"/>
+              </w:rPr>
+              <w:instrText>Fecha</w:instrText>
+            </w:r>
+            <w:r>
+              <w:rPr>
+                <w:rFonts w:asciiTheme="minorHAnsi" w:hAnsiTheme="minorHAnsi" w:cstheme="minorHAnsi"/>
+                <w:i/>
+                <w:szCs w:val="24"/>
+                <w:lang w:eastAsia="es-ES"/>
+              </w:rPr>
+              <w:instrText>]</w:instrText>
+            </w:r>
+            <w:r>
+              <w:rPr>
+                <w:rFonts w:cstheme="minorHAnsi"/>
+                <w:i/>
+                <w:szCs w:val="24"/>
+              </w:rPr>
+              <w:fldChar w:fldCharType="end"/>
+            </w:r>
           </w:p>
         </w:tc>
         <w:tc>
@@ -3545,6 +3724,50 @@
                 <w:lang w:eastAsia="es-ES"/>
               </w:rPr>
             </w:pPr>
+            <w:r>
+              <w:rPr>
+                <w:rFonts w:cstheme="minorHAnsi"/>
+                <w:i/>
+                <w:szCs w:val="24"/>
+              </w:rPr>
+              <w:fldChar w:fldCharType="begin"/>
+            </w:r>
+            <w:r>
+              <w:rPr>
+                <w:rFonts w:asciiTheme="minorHAnsi" w:hAnsiTheme="minorHAnsi" w:cstheme="minorHAnsi"/>
+                <w:i/>
+                <w:szCs w:val="24"/>
+                <w:lang w:eastAsia="es-ES"/>
+              </w:rPr>
+              <w:instrText>MACROBUTTON NoMacro [</w:instrText>
+            </w:r>
+            <w:r>
+              <w:rPr>
+                <w:rFonts w:asciiTheme="minorHAnsi" w:hAnsiTheme="minorHAnsi" w:cstheme="minorHAnsi"/>
+                <w:i/>
+                <w:color w:val="0000FF"/>
+                <w:szCs w:val="24"/>
+                <w:lang w:eastAsia="es-ES"/>
+              </w:rPr>
+              <w:instrText>Rev</w:instrText>
+            </w:r>
+            <w:r>
+              <w:rPr>
+                <w:rFonts w:asciiTheme="minorHAnsi" w:hAnsiTheme="minorHAnsi" w:cstheme="minorHAnsi"/>
+                <w:i/>
+                <w:szCs w:val="24"/>
+                <w:lang w:eastAsia="es-ES"/>
+              </w:rPr>
+              <w:instrText>]</w:instrText>
+            </w:r>
+            <w:r>
+              <w:rPr>
+                <w:rFonts w:cstheme="minorHAnsi"/>
+                <w:i/>
+                <w:szCs w:val="24"/>
+              </w:rPr>
+              <w:fldChar w:fldCharType="end"/>
+            </w:r>
           </w:p>
         </w:tc>
         <w:tc>
@@ -3562,6 +3785,50 @@
                 <w:lang w:eastAsia="es-ES"/>
               </w:rPr>
             </w:pPr>
+            <w:r>
+              <w:rPr>
+                <w:rFonts w:cstheme="minorHAnsi"/>
+                <w:i/>
+                <w:szCs w:val="24"/>
+              </w:rPr>
+              <w:fldChar w:fldCharType="begin"/>
+            </w:r>
+            <w:r>
+              <w:rPr>
+                <w:rFonts w:asciiTheme="minorHAnsi" w:hAnsiTheme="minorHAnsi" w:cstheme="minorHAnsi"/>
+                <w:i/>
+                <w:szCs w:val="24"/>
+                <w:lang w:eastAsia="es-ES"/>
+              </w:rPr>
+              <w:instrText>MACROBUTTON NoMacro [</w:instrText>
+            </w:r>
+            <w:r>
+              <w:rPr>
+                <w:rFonts w:asciiTheme="minorHAnsi" w:hAnsiTheme="minorHAnsi" w:cstheme="minorHAnsi"/>
+                <w:i/>
+                <w:color w:val="0000FF"/>
+                <w:szCs w:val="24"/>
+                <w:lang w:eastAsia="es-ES"/>
+              </w:rPr>
+              <w:instrText>Descripcion</w:instrText>
+            </w:r>
+            <w:r>
+              <w:rPr>
+                <w:rFonts w:asciiTheme="minorHAnsi" w:hAnsiTheme="minorHAnsi" w:cstheme="minorHAnsi"/>
+                <w:i/>
+                <w:szCs w:val="24"/>
+                <w:lang w:eastAsia="es-ES"/>
+              </w:rPr>
+              <w:instrText>]</w:instrText>
+            </w:r>
+            <w:r>
+              <w:rPr>
+                <w:rFonts w:cstheme="minorHAnsi"/>
+                <w:i/>
+                <w:szCs w:val="24"/>
+              </w:rPr>
+              <w:fldChar w:fldCharType="end"/>
+            </w:r>
           </w:p>
         </w:tc>
         <w:tc>
@@ -3579,6 +3846,50 @@
                 <w:lang w:eastAsia="es-ES"/>
               </w:rPr>
             </w:pPr>
+            <w:r>
+              <w:rPr>
+                <w:rFonts w:cstheme="minorHAnsi"/>
+                <w:i/>
+                <w:szCs w:val="24"/>
+              </w:rPr>
+              <w:fldChar w:fldCharType="begin"/>
+            </w:r>
+            <w:r>
+              <w:rPr>
+                <w:rFonts w:asciiTheme="minorHAnsi" w:hAnsiTheme="minorHAnsi" w:cstheme="minorHAnsi"/>
+                <w:i/>
+                <w:szCs w:val="24"/>
+                <w:lang w:eastAsia="es-ES"/>
+              </w:rPr>
+              <w:instrText>MACROBUTTON NoMacro [</w:instrText>
+            </w:r>
+            <w:r>
+              <w:rPr>
+                <w:rFonts w:asciiTheme="minorHAnsi" w:hAnsiTheme="minorHAnsi" w:cstheme="minorHAnsi"/>
+                <w:i/>
+                <w:color w:val="0000FF"/>
+                <w:szCs w:val="24"/>
+                <w:lang w:eastAsia="es-ES"/>
+              </w:rPr>
+              <w:instrText>Descripcion</w:instrText>
+            </w:r>
+            <w:r>
+              <w:rPr>
+                <w:rFonts w:asciiTheme="minorHAnsi" w:hAnsiTheme="minorHAnsi" w:cstheme="minorHAnsi"/>
+                <w:i/>
+                <w:szCs w:val="24"/>
+                <w:lang w:eastAsia="es-ES"/>
+              </w:rPr>
+              <w:instrText>]</w:instrText>
+            </w:r>
+            <w:r>
+              <w:rPr>
+                <w:rFonts w:cstheme="minorHAnsi"/>
+                <w:i/>
+                <w:szCs w:val="24"/>
+              </w:rPr>
+              <w:fldChar w:fldCharType="end"/>
+            </w:r>
           </w:p>
         </w:tc>
       </w:tr>
@@ -3755,6 +4066,47 @@
           <w:szCs w:val="24"/>
         </w:rPr>
         <w:t xml:space="preserve">Documento validado por las partes en fecha: </w:t>
+      </w:r>
+      <w:r>
+        <w:rPr>
+          <w:rFonts w:eastAsia="Times New Roman" w:cstheme="minorHAnsi"/>
+          <w:sz w:val="20"/>
+          <w:szCs w:val="24"/>
+        </w:rPr>
+        <w:fldChar w:fldCharType="begin"/>
+      </w:r>
+      <w:r>
+        <w:rPr>
+          <w:rFonts w:eastAsia="Times New Roman" w:cstheme="minorHAnsi"/>
+          <w:sz w:val="20"/>
+          <w:szCs w:val="24"/>
+        </w:rPr>
+        <w:instrText>MACROBUTTON NoMacro [</w:instrText>
+      </w:r>
+      <w:r>
+        <w:rPr>
+          <w:rFonts w:eastAsia="Times New Roman" w:cstheme="minorHAnsi"/>
+          <w:color w:val="0000FF"/>
+          <w:sz w:val="20"/>
+          <w:szCs w:val="24"/>
+        </w:rPr>
+        <w:instrText>Fecha</w:instrText>
+      </w:r>
+      <w:r>
+        <w:rPr>
+          <w:rFonts w:eastAsia="Times New Roman" w:cstheme="minorHAnsi"/>
+          <w:sz w:val="20"/>
+          <w:szCs w:val="24"/>
+        </w:rPr>
+        <w:instrText>]</w:instrText>
+      </w:r>
+      <w:r>
+        <w:rPr>
+          <w:rFonts w:eastAsia="Times New Roman" w:cstheme="minorHAnsi"/>
+          <w:sz w:val="20"/>
+          <w:szCs w:val="24"/>
+        </w:rPr>
+        <w:fldChar w:fldCharType="end"/>
       </w:r>
     </w:p>
     <w:p>
@@ -4117,6 +4469,45 @@
               </w:rPr>
               <w:t xml:space="preserve">Sr./Sra. </w:t>
             </w:r>
+            <w:r>
+              <w:rPr>
+                <w:rFonts w:cstheme="minorHAnsi"/>
+                <w:szCs w:val="24"/>
+              </w:rPr>
+              <w:fldChar w:fldCharType="begin"/>
+            </w:r>
+            <w:r>
+              <w:rPr>
+                <w:rFonts w:asciiTheme="minorHAnsi" w:hAnsiTheme="minorHAnsi" w:cstheme="minorHAnsi"/>
+                <w:szCs w:val="24"/>
+                <w:lang w:eastAsia="es-ES"/>
+              </w:rPr>
+              <w:instrText>MACROBUTTON NoMacro [</w:instrText>
+            </w:r>
+            <w:r>
+              <w:rPr>
+                <w:rFonts w:asciiTheme="minorHAnsi" w:hAnsiTheme="minorHAnsi" w:cstheme="minorHAnsi"/>
+                <w:color w:val="0000FF"/>
+                <w:szCs w:val="24"/>
+                <w:lang w:eastAsia="es-ES"/>
+              </w:rPr>
+              <w:instrText>Nombre</w:instrText>
+            </w:r>
+            <w:r>
+              <w:rPr>
+                <w:rFonts w:asciiTheme="minorHAnsi" w:hAnsiTheme="minorHAnsi" w:cstheme="minorHAnsi"/>
+                <w:szCs w:val="24"/>
+                <w:lang w:eastAsia="es-ES"/>
+              </w:rPr>
+              <w:instrText>]</w:instrText>
+            </w:r>
+            <w:r>
+              <w:rPr>
+                <w:rFonts w:cstheme="minorHAnsi"/>
+                <w:szCs w:val="24"/>
+              </w:rPr>
+              <w:fldChar w:fldCharType="end"/>
+            </w:r>
           </w:p>
         </w:tc>
         <w:tc>
@@ -4158,6 +4549,45 @@
               </w:rPr>
               <w:t>Sr./Sra.</w:t>
             </w:r>
+            <w:r>
+              <w:rPr>
+                <w:rFonts w:cstheme="minorHAnsi"/>
+                <w:szCs w:val="24"/>
+              </w:rPr>
+              <w:fldChar w:fldCharType="begin"/>
+            </w:r>
+            <w:r>
+              <w:rPr>
+                <w:rFonts w:asciiTheme="minorHAnsi" w:hAnsiTheme="minorHAnsi" w:cstheme="minorHAnsi"/>
+                <w:szCs w:val="24"/>
+                <w:lang w:eastAsia="es-ES"/>
+              </w:rPr>
+              <w:instrText>MACROBUTTON NoMacro [</w:instrText>
+            </w:r>
+            <w:r>
+              <w:rPr>
+                <w:rFonts w:asciiTheme="minorHAnsi" w:hAnsiTheme="minorHAnsi" w:cstheme="minorHAnsi"/>
+                <w:color w:val="0000FF"/>
+                <w:szCs w:val="24"/>
+                <w:lang w:eastAsia="es-ES"/>
+              </w:rPr>
+              <w:instrText>Nombre</w:instrText>
+            </w:r>
+            <w:r>
+              <w:rPr>
+                <w:rFonts w:asciiTheme="minorHAnsi" w:hAnsiTheme="minorHAnsi" w:cstheme="minorHAnsi"/>
+                <w:szCs w:val="24"/>
+                <w:lang w:eastAsia="es-ES"/>
+              </w:rPr>
+              <w:instrText>]</w:instrText>
+            </w:r>
+            <w:r>
+              <w:rPr>
+                <w:rFonts w:cstheme="minorHAnsi"/>
+                <w:szCs w:val="24"/>
+              </w:rPr>
+              <w:fldChar w:fldCharType="end"/>
+            </w:r>
           </w:p>
         </w:tc>
       </w:tr>
@@ -4245,6 +4675,58 @@
     </w:p>
     <w:p>
       <w:pPr>
+        <w:jc w:val="both"/>
+        <w:rPr>
+          <w:rFonts w:cstheme="minorHAnsi"/>
+        </w:rPr>
+      </w:pPr>
+      <w:r>
+        <w:rPr>
+          <w:rFonts w:cstheme="minorHAnsi"/>
+        </w:rPr>
+        <w:t xml:space="preserve">El presente Informe </w:t>
+      </w:r>
+      <w:r>
+        <w:rPr>
+          <w:rFonts w:cstheme="minorHAnsi"/>
+        </w:rPr>
+        <w:t>de ERS para</w:t>
+      </w:r>
+      <w:r>
+        <w:rPr>
+          <w:rFonts w:cstheme="minorHAnsi"/>
+        </w:rPr>
+        <w:t xml:space="preserve"> </w:t>
+      </w:r>
+      <w:r>
+        <w:rPr>
+          <w:rFonts w:cstheme="minorHAnsi"/>
+        </w:rPr>
+        <w:t>SOS Drink</w:t>
+      </w:r>
+      <w:r>
+        <w:rPr>
+          <w:rFonts w:cstheme="minorHAnsi"/>
+        </w:rPr>
+        <w:t xml:space="preserve"> tiene el propósito de comunicar de manera transparente y detallada nuestro desempeño y compromiso con la</w:t>
+      </w:r>
+    </w:p>
+    <w:p>
+      <w:pPr>
+        <w:jc w:val="both"/>
+        <w:rPr>
+          <w:rFonts w:cstheme="minorHAnsi"/>
+        </w:rPr>
+      </w:pPr>
+      <w:r>
+        <w:rPr>
+          <w:rFonts w:cstheme="minorHAnsi"/>
+        </w:rPr>
+        <w:t xml:space="preserve">Este informe de ERS para SOS Drink, tiene como objetivo comunicar con transparencia y detalle nuestro desempeño y compromiso con las buenas prácticas de la programacion, una pagina responsiva y llamativa para el usuario y una pagina segura. </w:t>
+      </w:r>
+    </w:p>
+    <w:p>
+      <w:pPr>
         <w:pStyle w:val="Ttulo2"/>
         <w:jc w:val="both"/>
         <w:rPr>
@@ -4269,6 +4751,20 @@
     </w:p>
     <w:p>
       <w:pPr>
+        <w:jc w:val="both"/>
+        <w:rPr>
+          <w:rFonts w:cstheme="minorHAnsi"/>
+        </w:rPr>
+      </w:pPr>
+      <w:r>
+        <w:rPr>
+          <w:rFonts w:cstheme="minorHAnsi"/>
+        </w:rPr>
+        <w:t xml:space="preserve">El proposito principal de este informe es que actue como una especie de informativo para demostrar un desempeño integral de la pagina web. Creemos que nuestro informe va dirigido a personas que puedan evaluar y comunicarnos el desempeño, medir nuestro progreso (en relacion a los objetivos requeridos), etc. Ademas, este documento sirve como una base para una planificacion futura. </w:t>
+      </w:r>
+    </w:p>
+    <w:p>
+      <w:pPr>
         <w:pStyle w:val="Ttulo2"/>
         <w:jc w:val="both"/>
         <w:rPr>
@@ -4293,6 +4789,235 @@
     </w:p>
     <w:p>
       <w:pPr>
+        <w:jc w:val="both"/>
+        <w:rPr>
+          <w:rFonts w:cstheme="minorHAnsi"/>
+        </w:rPr>
+      </w:pPr>
+      <w:r>
+        <w:rPr>
+          <w:rFonts w:cstheme="minorHAnsi"/>
+          <w:b/>
+          <w:u w:val="single"/>
+        </w:rPr>
+        <w:t>Nombre:</w:t>
+      </w:r>
+      <w:r>
+        <w:rPr>
+          <w:rFonts w:cstheme="minorHAnsi"/>
+        </w:rPr>
+        <w:t xml:space="preserve"> SOS Drink</w:t>
+      </w:r>
+    </w:p>
+    <w:p>
+      <w:pPr>
+        <w:jc w:val="both"/>
+        <w:rPr>
+          <w:rFonts w:cstheme="minorHAnsi"/>
+          <w:b/>
+          <w:u w:val="single"/>
+        </w:rPr>
+      </w:pPr>
+      <w:r>
+        <w:rPr>
+          <w:rFonts w:cstheme="minorHAnsi"/>
+          <w:b/>
+          <w:u w:val="single"/>
+        </w:rPr>
+        <w:t>¿Qué hará el sistema?</w:t>
+      </w:r>
+      <w:r>
+        <w:rPr>
+          <w:rFonts w:cstheme="minorHAnsi"/>
+          <w:b/>
+          <w:u w:val="single"/>
+        </w:rPr>
+        <w:t xml:space="preserve">: </w:t>
+      </w:r>
+    </w:p>
+    <w:p>
+      <w:pPr>
+        <w:jc w:val="both"/>
+        <w:rPr>
+          <w:rFonts w:cstheme="minorHAnsi"/>
+        </w:rPr>
+      </w:pPr>
+      <w:r>
+        <w:rPr>
+          <w:rFonts w:cstheme="minorHAnsi"/>
+          <w:b/>
+        </w:rPr>
+        <w:t>1. Gestion</w:t>
+      </w:r>
+      <w:r>
+        <w:rPr>
+          <w:rFonts w:cstheme="minorHAnsi"/>
+          <w:b/>
+        </w:rPr>
+        <w:t xml:space="preserve"> de Catálogo y Productos: </w:t>
+      </w:r>
+      <w:r>
+        <w:rPr>
+          <w:rFonts w:cstheme="minorHAnsi"/>
+        </w:rPr>
+        <w:t>Permite a los administradores cargar, editar y categorizar un catalogo extenso de bebidas alcoholicas</w:t>
+      </w:r>
+      <w:r>
+        <w:rPr>
+          <w:rFonts w:cstheme="minorHAnsi"/>
+        </w:rPr>
+        <w:t>.</w:t>
+      </w:r>
+    </w:p>
+    <w:p>
+      <w:pPr>
+        <w:jc w:val="both"/>
+        <w:rPr>
+          <w:rFonts w:cstheme="minorHAnsi"/>
+        </w:rPr>
+      </w:pPr>
+      <w:r>
+        <w:rPr>
+          <w:rFonts w:cstheme="minorHAnsi"/>
+          <w:b/>
+        </w:rPr>
+        <w:t>2. Procesos de compra:</w:t>
+      </w:r>
+      <w:r>
+        <w:rPr>
+          <w:rFonts w:cstheme="minorHAnsi"/>
+        </w:rPr>
+        <w:t xml:space="preserve"> Facilitar a los usuarios el añadir productos a su carrito, mediante un proceso simple y seguro.</w:t>
+      </w:r>
+    </w:p>
+    <w:p>
+      <w:pPr>
+        <w:jc w:val="both"/>
+        <w:rPr>
+          <w:rFonts w:cstheme="minorHAnsi"/>
+        </w:rPr>
+      </w:pPr>
+      <w:r>
+        <w:rPr>
+          <w:rFonts w:cstheme="minorHAnsi"/>
+          <w:b/>
+        </w:rPr>
+        <w:t>3. Gestion de Cuentas de Usuario:</w:t>
+      </w:r>
+      <w:r>
+        <w:rPr>
+          <w:rFonts w:cstheme="minorHAnsi"/>
+        </w:rPr>
+        <w:t xml:space="preserve"> Permitir el registro, autenticacion e historial de compras hechas por el usuario. </w:t>
+      </w:r>
+    </w:p>
+    <w:p>
+      <w:pPr>
+        <w:jc w:val="both"/>
+        <w:rPr>
+          <w:rFonts w:cstheme="minorHAnsi"/>
+          <w:b/>
+          <w:u w:val="single"/>
+        </w:rPr>
+      </w:pPr>
+      <w:r>
+        <w:rPr>
+          <w:rFonts w:cstheme="minorHAnsi"/>
+          <w:b/>
+          <w:u w:val="single"/>
+        </w:rPr>
+        <w:t>Beneficios, Objetivos y Metas del futuro sistema</w:t>
+      </w:r>
+    </w:p>
+    <w:p>
+      <w:pPr>
+        <w:jc w:val="both"/>
+        <w:rPr>
+          <w:rFonts w:cstheme="minorHAnsi"/>
+        </w:rPr>
+      </w:pPr>
+      <w:r>
+        <w:rPr>
+          <w:rFonts w:cstheme="minorHAnsi"/>
+          <w:b/>
+        </w:rPr>
+        <w:t>Beneficios:</w:t>
+      </w:r>
+      <w:r>
+        <w:rPr>
+          <w:rFonts w:cstheme="minorHAnsi"/>
+        </w:rPr>
+        <w:t xml:space="preserve"> Ofrecer un proceso de compra rapido, trasparante, eficiente y disponible 24/7, para que el cliente esté satisfecho con el desempeño de la pagina web.</w:t>
+      </w:r>
+    </w:p>
+    <w:p>
+      <w:pPr>
+        <w:jc w:val="both"/>
+        <w:rPr>
+          <w:rFonts w:cstheme="minorHAnsi"/>
+        </w:rPr>
+      </w:pPr>
+      <w:r>
+        <w:rPr>
+          <w:rFonts w:cstheme="minorHAnsi"/>
+          <w:b/>
+        </w:rPr>
+        <w:t>Objetivos:</w:t>
+      </w:r>
+      <w:r>
+        <w:rPr>
+          <w:rFonts w:cstheme="minorHAnsi"/>
+        </w:rPr>
+        <w:t xml:space="preserve"> El objetivo es que la pagina web alcance un mercado potente dentro del e-commerce, sobretodo en el area de la venta de bebidas alcoholicas. </w:t>
+      </w:r>
+    </w:p>
+    <w:p>
+      <w:pPr>
+        <w:jc w:val="both"/>
+        <w:rPr>
+          <w:rFonts w:cstheme="minorHAnsi"/>
+        </w:rPr>
+      </w:pPr>
+      <w:r>
+        <w:rPr>
+          <w:rFonts w:cstheme="minorHAnsi"/>
+          <w:b/>
+        </w:rPr>
+        <w:t>Meta:</w:t>
+      </w:r>
+      <w:r>
+        <w:rPr>
+          <w:rFonts w:cstheme="minorHAnsi"/>
+        </w:rPr>
+        <w:t xml:space="preserve"> Una pagina web que sea eficiente, reduciendo errores en la gestion de pedidos o gestion de la adminsitracion. </w:t>
+      </w:r>
+    </w:p>
+    <w:p>
+      <w:pPr>
+        <w:jc w:val="both"/>
+        <w:rPr>
+          <w:rFonts w:cstheme="minorHAnsi"/>
+        </w:rPr>
+      </w:pPr>
+    </w:p>
+    <w:p>
+      <w:pPr>
+        <w:jc w:val="both"/>
+        <w:rPr>
+          <w:rFonts w:cstheme="minorHAnsi"/>
+        </w:rPr>
+      </w:pPr>
+    </w:p>
+    <w:p>
+      <w:pPr>
+        <w:jc w:val="both"/>
+        <w:rPr>
+          <w:rFonts w:cstheme="minorHAnsi"/>
+        </w:rPr>
+      </w:pPr>
+    </w:p>
+    <w:p>
+      <w:pPr>
         <w:pStyle w:val="Ttulo2"/>
         <w:jc w:val="both"/>
         <w:rPr>
@@ -4304,6 +5029,7 @@
         <w:rPr>
           <w:rFonts w:asciiTheme="minorHAnsi" w:hAnsiTheme="minorHAnsi" w:cstheme="minorHAnsi"/>
         </w:rPr>
+        <w:lastRenderedPageBreak/>
         <w:t>1.3.</w:t>
       </w:r>
       <w:r>
@@ -4342,8 +5068,6 @@
         </w:rPr>
         <w:t>ERS: Especificación de Requerimientos de Software.</w:t>
       </w:r>
-      <w:bookmarkStart w:id="6" w:name="_GoBack"/>
-      <w:bookmarkEnd w:id="6"/>
     </w:p>
     <w:p>
       <w:pPr>
@@ -4353,7 +5077,7 @@
           <w:rFonts w:asciiTheme="minorHAnsi" w:hAnsiTheme="minorHAnsi" w:cstheme="minorHAnsi"/>
         </w:rPr>
       </w:pPr>
-      <w:bookmarkStart w:id="7" w:name="_Toc503382608"/>
+      <w:bookmarkStart w:id="6" w:name="_Toc503382608"/>
       <w:r>
         <w:rPr>
           <w:rFonts w:asciiTheme="minorHAnsi" w:hAnsiTheme="minorHAnsi" w:cstheme="minorHAnsi"/>
@@ -4367,7 +5091,7 @@
         <w:tab/>
         <w:t>Referencias</w:t>
       </w:r>
-      <w:bookmarkEnd w:id="7"/>
+      <w:bookmarkEnd w:id="6"/>
     </w:p>
     <w:p>
       <w:pPr>
@@ -4413,7 +5137,7 @@
           <w:rFonts w:asciiTheme="minorHAnsi" w:hAnsiTheme="minorHAnsi" w:cstheme="minorHAnsi"/>
         </w:rPr>
       </w:pPr>
-      <w:bookmarkStart w:id="8" w:name="_Toc503382609"/>
+      <w:bookmarkStart w:id="7" w:name="_Toc503382609"/>
       <w:r>
         <w:rPr>
           <w:rFonts w:asciiTheme="minorHAnsi" w:hAnsiTheme="minorHAnsi" w:cstheme="minorHAnsi"/>
@@ -4427,7 +5151,7 @@
         <w:tab/>
         <w:t>Visión General del Documento</w:t>
       </w:r>
-      <w:bookmarkEnd w:id="8"/>
+      <w:bookmarkEnd w:id="7"/>
     </w:p>
     <w:p>
       <w:pPr>
@@ -4496,7 +5220,7 @@
           <w:rFonts w:asciiTheme="minorHAnsi" w:hAnsiTheme="minorHAnsi" w:cstheme="minorHAnsi"/>
         </w:rPr>
       </w:pPr>
-      <w:bookmarkStart w:id="9" w:name="_Toc503382610"/>
+      <w:bookmarkStart w:id="8" w:name="_Toc503382610"/>
       <w:r>
         <w:rPr>
           <w:rFonts w:asciiTheme="minorHAnsi" w:hAnsiTheme="minorHAnsi" w:cstheme="minorHAnsi"/>
@@ -4511,7 +5235,7 @@
         <w:tab/>
         <w:t>Descripción General</w:t>
       </w:r>
-      <w:bookmarkEnd w:id="9"/>
+      <w:bookmarkEnd w:id="8"/>
     </w:p>
     <w:p>
       <w:pPr>
@@ -4563,13 +5287,27 @@
     </w:p>
     <w:p>
       <w:pPr>
+        <w:jc w:val="both"/>
+        <w:rPr>
+          <w:rFonts w:cstheme="minorHAnsi"/>
+        </w:rPr>
+      </w:pPr>
+      <w:r>
+        <w:rPr>
+          <w:rFonts w:cstheme="minorHAnsi"/>
+        </w:rPr>
+        <w:t xml:space="preserve">Factores que </w:t>
+      </w:r>
+    </w:p>
+    <w:p>
+      <w:pPr>
         <w:pStyle w:val="Ttulo2"/>
         <w:jc w:val="both"/>
         <w:rPr>
           <w:rFonts w:asciiTheme="minorHAnsi" w:hAnsiTheme="minorHAnsi" w:cstheme="minorHAnsi"/>
         </w:rPr>
       </w:pPr>
-      <w:bookmarkStart w:id="10" w:name="_Toc503382611"/>
+      <w:bookmarkStart w:id="9" w:name="_Toc503382611"/>
       <w:r>
         <w:rPr>
           <w:rFonts w:asciiTheme="minorHAnsi" w:hAnsiTheme="minorHAnsi" w:cstheme="minorHAnsi"/>
@@ -4583,7 +5321,7 @@
         <w:tab/>
         <w:t>Perspectiva del Producto</w:t>
       </w:r>
-      <w:bookmarkEnd w:id="10"/>
+      <w:bookmarkEnd w:id="9"/>
     </w:p>
     <w:p>
       <w:pPr>
@@ -4627,7 +5365,7 @@
           <w:rFonts w:asciiTheme="minorHAnsi" w:hAnsiTheme="minorHAnsi" w:cstheme="minorHAnsi"/>
         </w:rPr>
       </w:pPr>
-      <w:bookmarkStart w:id="11" w:name="_Toc503382612"/>
+      <w:bookmarkStart w:id="10" w:name="_Toc503382612"/>
       <w:r>
         <w:rPr>
           <w:rFonts w:asciiTheme="minorHAnsi" w:hAnsiTheme="minorHAnsi" w:cstheme="minorHAnsi"/>
@@ -4641,7 +5379,7 @@
         <w:tab/>
         <w:t>Funciones del Producto</w:t>
       </w:r>
-      <w:bookmarkEnd w:id="11"/>
+      <w:bookmarkEnd w:id="10"/>
     </w:p>
     <w:p>
       <w:pPr>
@@ -4679,7 +5417,7 @@
           <w:rFonts w:asciiTheme="minorHAnsi" w:hAnsiTheme="minorHAnsi" w:cstheme="minorHAnsi"/>
         </w:rPr>
       </w:pPr>
-      <w:bookmarkStart w:id="12" w:name="_Toc503382613"/>
+      <w:bookmarkStart w:id="11" w:name="_Toc503382613"/>
       <w:r>
         <w:rPr>
           <w:rFonts w:asciiTheme="minorHAnsi" w:hAnsiTheme="minorHAnsi" w:cstheme="minorHAnsi"/>
@@ -4693,7 +5431,7 @@
         <w:tab/>
         <w:t>Características de los Usuarios</w:t>
       </w:r>
-      <w:bookmarkEnd w:id="12"/>
+      <w:bookmarkEnd w:id="11"/>
     </w:p>
     <w:p>
       <w:pPr>
@@ -4740,8 +5478,16 @@
         <w:rPr>
           <w:rFonts w:cstheme="minorHAnsi"/>
         </w:rPr>
-        <w:t>El usuario cajero debe poseer conocimiento en uso de PC a nivel de usuario .</w:t>
-      </w:r>
+        <w:t xml:space="preserve">El usuario cajero debe poseer conocimiento en uso de PC a nivel de </w:t>
+      </w:r>
+      <w:proofErr w:type="gramStart"/>
+      <w:r>
+        <w:rPr>
+          <w:rFonts w:cstheme="minorHAnsi"/>
+        </w:rPr>
+        <w:t>usuario .</w:t>
+      </w:r>
+      <w:proofErr w:type="gramEnd"/>
     </w:p>
     <w:p>
       <w:pPr>
@@ -4765,7 +5511,7 @@
           <w:rFonts w:asciiTheme="minorHAnsi" w:hAnsiTheme="minorHAnsi" w:cstheme="minorHAnsi"/>
         </w:rPr>
       </w:pPr>
-      <w:bookmarkStart w:id="13" w:name="_Toc503382614"/>
+      <w:bookmarkStart w:id="12" w:name="_Toc503382614"/>
       <w:r>
         <w:rPr>
           <w:rFonts w:asciiTheme="minorHAnsi" w:hAnsiTheme="minorHAnsi" w:cstheme="minorHAnsi"/>
@@ -4779,7 +5525,7 @@
         <w:tab/>
         <w:t>Restricciones</w:t>
       </w:r>
-      <w:bookmarkEnd w:id="13"/>
+      <w:bookmarkEnd w:id="12"/>
     </w:p>
     <w:p>
       <w:pPr>
@@ -4848,6 +5594,7 @@
         <w:rPr>
           <w:rFonts w:cstheme="minorHAnsi"/>
         </w:rPr>
+        <w:lastRenderedPageBreak/>
         <w:t>•</w:t>
       </w:r>
       <w:r>
@@ -4869,7 +5616,6 @@
         <w:rPr>
           <w:rFonts w:cstheme="minorHAnsi"/>
         </w:rPr>
-        <w:lastRenderedPageBreak/>
         <w:t>•</w:t>
       </w:r>
       <w:r>
@@ -5049,7 +5795,7 @@
           <w:rFonts w:asciiTheme="minorHAnsi" w:hAnsiTheme="minorHAnsi" w:cstheme="minorHAnsi"/>
         </w:rPr>
       </w:pPr>
-      <w:bookmarkStart w:id="14" w:name="_Toc503382615"/>
+      <w:bookmarkStart w:id="13" w:name="_Toc503382615"/>
       <w:r>
         <w:rPr>
           <w:rFonts w:asciiTheme="minorHAnsi" w:hAnsiTheme="minorHAnsi" w:cstheme="minorHAnsi"/>
@@ -5063,20 +5809,28 @@
         <w:tab/>
         <w:t>Suposiciones y Dependencias</w:t>
       </w:r>
+      <w:bookmarkEnd w:id="13"/>
+    </w:p>
+    <w:p>
+      <w:pPr>
+        <w:jc w:val="both"/>
+        <w:rPr>
+          <w:rFonts w:cstheme="minorHAnsi"/>
+        </w:rPr>
+      </w:pPr>
+      <w:r>
+        <w:rPr>
+          <w:rFonts w:cstheme="minorHAnsi"/>
+        </w:rPr>
+        <w:t>Esta subsección de la ERS describirá aquellos factores que, si cambian, pueden afectar a los requisitos. Por ejemplo, los requisitos pueden presuponer una cierta organización de ciert</w:t>
+      </w:r>
+      <w:bookmarkStart w:id="14" w:name="_GoBack"/>
       <w:bookmarkEnd w:id="14"/>
-    </w:p>
-    <w:p>
-      <w:pPr>
-        <w:jc w:val="both"/>
-        <w:rPr>
-          <w:rFonts w:cstheme="minorHAnsi"/>
-        </w:rPr>
-      </w:pPr>
-      <w:r>
-        <w:rPr>
-          <w:rFonts w:cstheme="minorHAnsi"/>
-        </w:rPr>
-        <w:t>Esta subsección de la ERS describirá aquellos factores que, si cambian, pueden afectar a los requisitos. Por ejemplo, los requisitos pueden presuponer una cierta organización de ciertas unidades de la empresa, o pueden presuponer que el sistema correrá sobre cierto sistema operativo. Si cambian dichos detalles en la organización de la empresa, o si cambian ciertos detalles técnicos, como el sistema operativo, puede ser necesario revisar y cambiar los requisitos.</w:t>
+      <w:r>
+        <w:rPr>
+          <w:rFonts w:cstheme="minorHAnsi"/>
+        </w:rPr>
+        <w:t>as unidades de la empresa, o pueden presuponer que el sistema correrá sobre cierto sistema operativo. Si cambian dichos detalles en la organización de la empresa, o si cambian ciertos detalles técnicos, como el sistema operativo, puede ser necesario revisar y cambiar los requisitos.</w:t>
       </w:r>
     </w:p>
     <w:p>
@@ -6828,7 +7582,7 @@
           <w:rPr>
             <w:noProof/>
           </w:rPr>
-          <w:t>3</w:t>
+          <w:t>11</w:t>
         </w:r>
         <w:r>
           <w:rPr>
@@ -9933,7 +10687,7 @@
 
 <file path=customXml/item1.xml><?xml version="1.0" encoding="utf-8"?>
 <CoverPageProperties xmlns="http://schemas.microsoft.com/office/2006/coverPageProps">
-  <PublishDate>2025-09-26T00:00:00</PublishDate>
+  <PublishDate/>
   <Abstract> Especificación de Requisitos según estándar de IEEE 830.</Abstract>
   <CompanyAddress/>
   <CompanyPhone/>
@@ -9943,16 +10697,6 @@
 </file>
 
 <file path=customXml/item2.xml><?xml version="1.0" encoding="utf-8"?>
-<p:properties xmlns:p="http://schemas.microsoft.com/office/2006/metadata/properties" xmlns:xsi="http://www.w3.org/2001/XMLSchema-instance" xmlns:pc="http://schemas.microsoft.com/office/infopath/2007/PartnerControls">
-  <documentManagement>
-    <lcf76f155ced4ddcb4097134ff3c332f xmlns="e1e7bc46-bed0-459f-9452-a76b1c5b695e">
-      <Terms xmlns="http://schemas.microsoft.com/office/infopath/2007/PartnerControls"/>
-    </lcf76f155ced4ddcb4097134ff3c332f>
-  </documentManagement>
-</p:properties>
-</file>
-
-<file path=customXml/item3.xml><?xml version="1.0" encoding="utf-8"?>
 <?mso-contentType ?>
 <FormTemplates xmlns="http://schemas.microsoft.com/sharepoint/v3/contenttype/forms">
   <Display>DocumentLibraryForm</Display>
@@ -9961,7 +10705,7 @@
 </FormTemplates>
 </file>
 
-<file path=customXml/item4.xml><?xml version="1.0" encoding="utf-8"?>
+<file path=customXml/item3.xml><?xml version="1.0" encoding="utf-8"?>
 <ct:contentTypeSchema xmlns:ct="http://schemas.microsoft.com/office/2006/metadata/contentType" xmlns:ma="http://schemas.microsoft.com/office/2006/metadata/properties/metaAttributes" ct:_="" ma:_="" ma:contentTypeName="Documento" ma:contentTypeID="0x0101005395107FFD641345A10C8A5ACACB9D20" ma:contentTypeVersion="12" ma:contentTypeDescription="Crear nuevo documento." ma:contentTypeScope="" ma:versionID="ce7786e0ad11988b1588e06b80e33958">
   <xsd:schema xmlns:xsd="http://www.w3.org/2001/XMLSchema" xmlns:xs="http://www.w3.org/2001/XMLSchema" xmlns:p="http://schemas.microsoft.com/office/2006/metadata/properties" xmlns:ns2="e1e7bc46-bed0-459f-9452-a76b1c5b695e" xmlns:ns3="bb8cf7e1-610f-40a0-8f00-126b9d139fde" targetNamespace="http://schemas.microsoft.com/office/2006/metadata/properties" ma:root="true" ma:fieldsID="99ef8fa6ee73c11c731191fdf3d87e67" ns2:_="" ns3:_="">
     <xsd:import namespace="e1e7bc46-bed0-459f-9452-a76b1c5b695e"/>
@@ -10172,6 +10916,16 @@
 </ct:contentTypeSchema>
 </file>
 
+<file path=customXml/item4.xml><?xml version="1.0" encoding="utf-8"?>
+<p:properties xmlns:p="http://schemas.microsoft.com/office/2006/metadata/properties" xmlns:xsi="http://www.w3.org/2001/XMLSchema-instance" xmlns:pc="http://schemas.microsoft.com/office/infopath/2007/PartnerControls">
+  <documentManagement>
+    <lcf76f155ced4ddcb4097134ff3c332f xmlns="e1e7bc46-bed0-459f-9452-a76b1c5b695e">
+      <Terms xmlns="http://schemas.microsoft.com/office/infopath/2007/PartnerControls"/>
+    </lcf76f155ced4ddcb4097134ff3c332f>
+  </documentManagement>
+</p:properties>
+</file>
+
 <file path=customXml/item5.xml><?xml version="1.0" encoding="utf-8"?>
 <b:Sources xmlns:b="http://schemas.openxmlformats.org/officeDocument/2006/bibliography" xmlns="http://schemas.openxmlformats.org/officeDocument/2006/bibliography" SelectedStyle="\APA.XSL" StyleName="APA"/>
 </file>
@@ -10185,16 +10939,6 @@
 </file>
 
 <file path=customXml/itemProps2.xml><?xml version="1.0" encoding="utf-8"?>
-<ds:datastoreItem xmlns:ds="http://schemas.openxmlformats.org/officeDocument/2006/customXml" ds:itemID="{63DC901F-FAA1-4F85-A9CC-9C7359C8E423}">
-  <ds:schemaRefs>
-    <ds:schemaRef ds:uri="http://schemas.microsoft.com/office/2006/metadata/properties"/>
-    <ds:schemaRef ds:uri="http://schemas.microsoft.com/office/infopath/2007/PartnerControls"/>
-    <ds:schemaRef ds:uri="e1e7bc46-bed0-459f-9452-a76b1c5b695e"/>
-  </ds:schemaRefs>
-</ds:datastoreItem>
-</file>
-
-<file path=customXml/itemProps3.xml><?xml version="1.0" encoding="utf-8"?>
 <ds:datastoreItem xmlns:ds="http://schemas.openxmlformats.org/officeDocument/2006/customXml" ds:itemID="{A4BFFE9F-5147-42BA-B811-5D5010A77C56}">
   <ds:schemaRefs>
     <ds:schemaRef ds:uri="http://schemas.microsoft.com/sharepoint/v3/contenttype/forms"/>
@@ -10202,7 +10946,7 @@
 </ds:datastoreItem>
 </file>
 
-<file path=customXml/itemProps4.xml><?xml version="1.0" encoding="utf-8"?>
+<file path=customXml/itemProps3.xml><?xml version="1.0" encoding="utf-8"?>
 <ds:datastoreItem xmlns:ds="http://schemas.openxmlformats.org/officeDocument/2006/customXml" ds:itemID="{F7E7D6A9-ACD5-4280-B5C2-9EE06CD3BC41}">
   <ds:schemaRefs>
     <ds:schemaRef ds:uri="http://schemas.microsoft.com/office/2006/metadata/contentType"/>
@@ -10221,8 +10965,18 @@
 </ds:datastoreItem>
 </file>
 
+<file path=customXml/itemProps4.xml><?xml version="1.0" encoding="utf-8"?>
+<ds:datastoreItem xmlns:ds="http://schemas.openxmlformats.org/officeDocument/2006/customXml" ds:itemID="{63DC901F-FAA1-4F85-A9CC-9C7359C8E423}">
+  <ds:schemaRefs>
+    <ds:schemaRef ds:uri="http://schemas.microsoft.com/office/2006/metadata/properties"/>
+    <ds:schemaRef ds:uri="http://schemas.microsoft.com/office/infopath/2007/PartnerControls"/>
+    <ds:schemaRef ds:uri="e1e7bc46-bed0-459f-9452-a76b1c5b695e"/>
+  </ds:schemaRefs>
+</ds:datastoreItem>
+</file>
+
 <file path=customXml/itemProps5.xml><?xml version="1.0" encoding="utf-8"?>
-<ds:datastoreItem xmlns:ds="http://schemas.openxmlformats.org/officeDocument/2006/customXml" ds:itemID="{BA08FBFE-DB00-4B0C-B130-980ACE8EC1BB}">
+<ds:datastoreItem xmlns:ds="http://schemas.openxmlformats.org/officeDocument/2006/customXml" ds:itemID="{9897DA2D-FAA4-4E81-A6F9-089644388747}">
   <ds:schemaRefs>
     <ds:schemaRef ds:uri="http://schemas.openxmlformats.org/officeDocument/2006/bibliography"/>
   </ds:schemaRefs>

</xml_diff>